<commit_message>
Figure number added as well
</commit_message>
<xml_diff>
--- a/DiscordBot report.docx
+++ b/DiscordBot report.docx
@@ -7892,14 +7892,27 @@
     <w:p>
       <w:pPr>
         <w:spacing w:line="360" w:lineRule="auto"/>
-        <w:rPr>
-          <w:rFonts w:ascii="Times New Roman" w:hAnsi="Times New Roman" w:cs="Times New Roman"/>
-          <w:b/>
-          <w:bCs/>
-          <w:sz w:val="24"/>
-          <w:szCs w:val="24"/>
-        </w:rPr>
-      </w:pPr>
+        <w:jc w:val="center"/>
+        <w:rPr>
+          <w:rFonts w:hint="default" w:cs="Times New Roman" w:asciiTheme="minorAscii" w:hAnsiTheme="minorAscii"/>
+          <w:b w:val="0"/>
+          <w:bCs w:val="0"/>
+          <w:sz w:val="24"/>
+          <w:szCs w:val="24"/>
+          <w:lang w:val="en-US"/>
+        </w:rPr>
+      </w:pPr>
+      <w:r>
+        <w:rPr>
+          <w:rFonts w:hint="default" w:cs="Times New Roman" w:asciiTheme="minorAscii" w:hAnsiTheme="minorAscii"/>
+          <w:b w:val="0"/>
+          <w:bCs w:val="0"/>
+          <w:sz w:val="24"/>
+          <w:szCs w:val="24"/>
+          <w:lang w:val="en-US"/>
+        </w:rPr>
+        <w:t>Fig 4.1 Use-case Diagram</w:t>
+      </w:r>
     </w:p>
     <w:p>
       <w:pPr>
@@ -8624,26 +8637,6 @@
         </w:rPr>
         <w:t>JAVA projects are highly iterative; as you progress through the lifecycle, you’ll find yourself iterating on a section until reaching a satisfactory level of performance, then proceed forward to the next task (which may be circling back to an even earlier step). Moreover, a project isn’t complete after you ship the first version; you get feedback from real - world interactions and redefine the goals for the next iteration of deployment.</w:t>
       </w:r>
-    </w:p>
-    <w:p>
-      <w:pPr>
-        <w:spacing w:line="360" w:lineRule="auto"/>
-        <w:rPr>
-          <w:rFonts w:ascii="Times New Roman" w:hAnsi="Times New Roman" w:cs="Times New Roman"/>
-          <w:sz w:val="24"/>
-          <w:szCs w:val="24"/>
-        </w:rPr>
-      </w:pPr>
-    </w:p>
-    <w:p>
-      <w:pPr>
-        <w:spacing w:line="360" w:lineRule="auto"/>
-        <w:rPr>
-          <w:rFonts w:ascii="Times New Roman" w:hAnsi="Times New Roman" w:cs="Times New Roman"/>
-          <w:sz w:val="24"/>
-          <w:szCs w:val="24"/>
-        </w:rPr>
-      </w:pPr>
     </w:p>
     <w:p>
       <w:pPr>
@@ -8788,153 +8781,178 @@
     <w:p>
       <w:pPr>
         <w:spacing w:line="360" w:lineRule="auto"/>
-        <w:rPr>
-          <w:rFonts w:ascii="Times New Roman" w:hAnsi="Times New Roman" w:cs="Times New Roman"/>
-          <w:b/>
-          <w:bCs/>
-          <w:sz w:val="24"/>
-          <w:szCs w:val="24"/>
-        </w:rPr>
-      </w:pPr>
-    </w:p>
-    <w:p>
-      <w:pPr>
-        <w:spacing w:line="360" w:lineRule="auto"/>
-        <w:rPr>
-          <w:rFonts w:ascii="Times New Roman" w:hAnsi="Times New Roman" w:cs="Times New Roman"/>
-          <w:b/>
-          <w:bCs/>
-          <w:sz w:val="24"/>
-          <w:szCs w:val="24"/>
-        </w:rPr>
-      </w:pPr>
-    </w:p>
-    <w:p>
-      <w:pPr>
-        <w:spacing w:line="360" w:lineRule="auto"/>
-        <w:rPr>
-          <w:rFonts w:ascii="Times New Roman" w:hAnsi="Times New Roman" w:cs="Times New Roman"/>
-          <w:b/>
-          <w:bCs/>
-          <w:sz w:val="24"/>
-          <w:szCs w:val="24"/>
-        </w:rPr>
-      </w:pPr>
-    </w:p>
-    <w:p>
-      <w:pPr>
-        <w:spacing w:line="360" w:lineRule="auto"/>
-        <w:rPr>
-          <w:rFonts w:ascii="Times New Roman" w:hAnsi="Times New Roman" w:cs="Times New Roman"/>
-          <w:b/>
-          <w:bCs/>
-          <w:sz w:val="24"/>
-          <w:szCs w:val="24"/>
-        </w:rPr>
-      </w:pPr>
-    </w:p>
-    <w:p>
-      <w:pPr>
-        <w:spacing w:line="360" w:lineRule="auto"/>
-        <w:rPr>
-          <w:rFonts w:ascii="Times New Roman" w:hAnsi="Times New Roman" w:cs="Times New Roman"/>
-          <w:b/>
-          <w:bCs/>
-          <w:sz w:val="24"/>
-          <w:szCs w:val="24"/>
-        </w:rPr>
-      </w:pPr>
-    </w:p>
-    <w:p>
-      <w:pPr>
-        <w:spacing w:line="360" w:lineRule="auto"/>
-        <w:rPr>
-          <w:rFonts w:ascii="Times New Roman" w:hAnsi="Times New Roman" w:cs="Times New Roman"/>
-          <w:b/>
-          <w:bCs/>
-          <w:sz w:val="24"/>
-          <w:szCs w:val="24"/>
-        </w:rPr>
-      </w:pPr>
-    </w:p>
-    <w:p>
-      <w:pPr>
-        <w:spacing w:line="360" w:lineRule="auto"/>
-        <w:rPr>
-          <w:rFonts w:ascii="Times New Roman" w:hAnsi="Times New Roman" w:cs="Times New Roman"/>
-          <w:b/>
-          <w:bCs/>
-          <w:sz w:val="24"/>
-          <w:szCs w:val="24"/>
-        </w:rPr>
-      </w:pPr>
-    </w:p>
-    <w:p>
-      <w:pPr>
-        <w:spacing w:line="360" w:lineRule="auto"/>
-        <w:rPr>
-          <w:rFonts w:ascii="Times New Roman" w:hAnsi="Times New Roman" w:cs="Times New Roman"/>
-          <w:b/>
-          <w:bCs/>
-          <w:sz w:val="24"/>
-          <w:szCs w:val="24"/>
-        </w:rPr>
-      </w:pPr>
-    </w:p>
-    <w:p>
-      <w:pPr>
-        <w:spacing w:line="360" w:lineRule="auto"/>
-        <w:rPr>
-          <w:rFonts w:ascii="Times New Roman" w:hAnsi="Times New Roman" w:cs="Times New Roman"/>
-          <w:b/>
-          <w:bCs/>
-          <w:sz w:val="24"/>
-          <w:szCs w:val="24"/>
-        </w:rPr>
-      </w:pPr>
-    </w:p>
-    <w:p>
-      <w:pPr>
-        <w:spacing w:line="360" w:lineRule="auto"/>
-        <w:rPr>
-          <w:rFonts w:ascii="Times New Roman" w:hAnsi="Times New Roman" w:cs="Times New Roman"/>
-          <w:b/>
-          <w:bCs/>
-          <w:sz w:val="24"/>
-          <w:szCs w:val="24"/>
-        </w:rPr>
-      </w:pPr>
-    </w:p>
-    <w:p>
-      <w:pPr>
-        <w:spacing w:line="360" w:lineRule="auto"/>
-        <w:rPr>
-          <w:rFonts w:ascii="Times New Roman" w:hAnsi="Times New Roman" w:cs="Times New Roman"/>
-          <w:b/>
-          <w:bCs/>
-          <w:sz w:val="24"/>
-          <w:szCs w:val="24"/>
-        </w:rPr>
-      </w:pPr>
-    </w:p>
-    <w:p>
-      <w:pPr>
-        <w:spacing w:line="360" w:lineRule="auto"/>
-        <w:jc w:val="both"/>
-        <w:rPr>
-          <w:rFonts w:ascii="Times New Roman" w:hAnsi="Times New Roman" w:cs="Times New Roman"/>
-          <w:b/>
-          <w:bCs/>
-          <w:sz w:val="24"/>
-          <w:szCs w:val="24"/>
-        </w:rPr>
-      </w:pPr>
-    </w:p>
-    <w:p>
-      <w:pPr>
-        <w:spacing w:line="360" w:lineRule="auto"/>
         <w:jc w:val="center"/>
         <w:rPr>
+          <w:rFonts w:hint="default" w:cs="Times New Roman" w:asciiTheme="minorAscii" w:hAnsiTheme="minorAscii"/>
+          <w:b w:val="0"/>
+          <w:bCs w:val="0"/>
+          <w:sz w:val="24"/>
+          <w:szCs w:val="24"/>
+          <w:lang w:val="en-US"/>
+        </w:rPr>
+      </w:pPr>
+      <w:r>
+        <w:rPr>
+          <w:rFonts w:hint="default" w:cs="Times New Roman" w:asciiTheme="minorAscii" w:hAnsiTheme="minorAscii"/>
+          <w:b w:val="0"/>
+          <w:bCs w:val="0"/>
+          <w:sz w:val="24"/>
+          <w:szCs w:val="24"/>
+          <w:lang w:val="en-US"/>
+        </w:rPr>
+        <w:t>Fig 4.2 Data Flow Diagram</w:t>
+      </w:r>
+    </w:p>
+    <w:p>
+      <w:pPr>
+        <w:spacing w:line="360" w:lineRule="auto"/>
+        <w:rPr>
+          <w:rFonts w:ascii="Times New Roman" w:hAnsi="Times New Roman" w:cs="Times New Roman"/>
+          <w:b/>
+          <w:bCs/>
+          <w:sz w:val="24"/>
+          <w:szCs w:val="24"/>
+        </w:rPr>
+      </w:pPr>
+    </w:p>
+    <w:p>
+      <w:pPr>
+        <w:spacing w:line="360" w:lineRule="auto"/>
+        <w:rPr>
+          <w:rFonts w:ascii="Times New Roman" w:hAnsi="Times New Roman" w:cs="Times New Roman"/>
+          <w:b/>
+          <w:bCs/>
+          <w:sz w:val="24"/>
+          <w:szCs w:val="24"/>
+        </w:rPr>
+      </w:pPr>
+    </w:p>
+    <w:p>
+      <w:pPr>
+        <w:spacing w:line="360" w:lineRule="auto"/>
+        <w:rPr>
+          <w:rFonts w:ascii="Times New Roman" w:hAnsi="Times New Roman" w:cs="Times New Roman"/>
+          <w:b/>
+          <w:bCs/>
+          <w:sz w:val="24"/>
+          <w:szCs w:val="24"/>
+        </w:rPr>
+      </w:pPr>
+    </w:p>
+    <w:p>
+      <w:pPr>
+        <w:spacing w:line="360" w:lineRule="auto"/>
+        <w:rPr>
+          <w:rFonts w:ascii="Times New Roman" w:hAnsi="Times New Roman" w:cs="Times New Roman"/>
+          <w:b/>
+          <w:bCs/>
+          <w:sz w:val="24"/>
+          <w:szCs w:val="24"/>
+        </w:rPr>
+      </w:pPr>
+    </w:p>
+    <w:p>
+      <w:pPr>
+        <w:spacing w:line="360" w:lineRule="auto"/>
+        <w:rPr>
+          <w:rFonts w:ascii="Times New Roman" w:hAnsi="Times New Roman" w:cs="Times New Roman"/>
+          <w:b/>
+          <w:bCs/>
+          <w:sz w:val="24"/>
+          <w:szCs w:val="24"/>
+        </w:rPr>
+      </w:pPr>
+    </w:p>
+    <w:p>
+      <w:pPr>
+        <w:spacing w:line="360" w:lineRule="auto"/>
+        <w:rPr>
+          <w:rFonts w:ascii="Times New Roman" w:hAnsi="Times New Roman" w:cs="Times New Roman"/>
+          <w:b/>
+          <w:bCs/>
+          <w:sz w:val="24"/>
+          <w:szCs w:val="24"/>
+        </w:rPr>
+      </w:pPr>
+    </w:p>
+    <w:p>
+      <w:pPr>
+        <w:spacing w:line="360" w:lineRule="auto"/>
+        <w:rPr>
+          <w:rFonts w:ascii="Times New Roman" w:hAnsi="Times New Roman" w:cs="Times New Roman"/>
+          <w:b/>
+          <w:bCs/>
+          <w:sz w:val="24"/>
+          <w:szCs w:val="24"/>
+        </w:rPr>
+      </w:pPr>
+    </w:p>
+    <w:p>
+      <w:pPr>
+        <w:spacing w:line="360" w:lineRule="auto"/>
+        <w:rPr>
+          <w:rFonts w:ascii="Times New Roman" w:hAnsi="Times New Roman" w:cs="Times New Roman"/>
+          <w:b/>
+          <w:bCs/>
+          <w:sz w:val="24"/>
+          <w:szCs w:val="24"/>
+        </w:rPr>
+      </w:pPr>
+    </w:p>
+    <w:p>
+      <w:pPr>
+        <w:spacing w:line="360" w:lineRule="auto"/>
+        <w:rPr>
+          <w:rFonts w:ascii="Times New Roman" w:hAnsi="Times New Roman" w:cs="Times New Roman"/>
+          <w:b/>
+          <w:bCs/>
+          <w:sz w:val="24"/>
+          <w:szCs w:val="24"/>
+        </w:rPr>
+      </w:pPr>
+    </w:p>
+    <w:p>
+      <w:pPr>
+        <w:spacing w:line="360" w:lineRule="auto"/>
+        <w:rPr>
+          <w:rFonts w:ascii="Times New Roman" w:hAnsi="Times New Roman" w:cs="Times New Roman"/>
+          <w:b/>
+          <w:bCs/>
+          <w:sz w:val="24"/>
+          <w:szCs w:val="24"/>
+        </w:rPr>
+      </w:pPr>
+    </w:p>
+    <w:p>
+      <w:pPr>
+        <w:spacing w:line="360" w:lineRule="auto"/>
+        <w:rPr>
+          <w:rFonts w:ascii="Times New Roman" w:hAnsi="Times New Roman" w:cs="Times New Roman"/>
+          <w:b/>
+          <w:bCs/>
+          <w:sz w:val="24"/>
+          <w:szCs w:val="24"/>
+        </w:rPr>
+      </w:pPr>
+    </w:p>
+    <w:p>
+      <w:pPr>
+        <w:spacing w:line="360" w:lineRule="auto"/>
+        <w:jc w:val="both"/>
+        <w:rPr>
+          <w:rFonts w:ascii="Times New Roman" w:hAnsi="Times New Roman" w:cs="Times New Roman"/>
+          <w:b/>
+          <w:bCs/>
+          <w:sz w:val="24"/>
+          <w:szCs w:val="24"/>
+        </w:rPr>
+      </w:pPr>
+    </w:p>
+    <w:p>
+      <w:pPr>
+        <w:spacing w:line="360" w:lineRule="auto"/>
+        <w:jc w:val="center"/>
+        <w:rPr>
           <w:rFonts w:ascii="Times New Roman" w:hAnsi="Times New Roman" w:cs="Times New Roman"/>
           <w:b/>
           <w:bCs/>
@@ -9093,28 +9111,6 @@
         </w:rPr>
         <w:t>We studied a lot of projects on discord bots implemented by different developers using different languages. Some of them were implemented on javaScript, some were on python. The issue we found out using all these versions was that all API’s had some restrictions and due to the restrictions some times the program doesn’t respond. One of the restrictions that we came through was the policies of the third parties such as Youtube policies which block the discord bots from playing their content through them but we found some ways to overcome that such as using short links. Sometimes songs were not played due to youtube policies but non-license songs were played without any difficulties.</w:t>
       </w:r>
-    </w:p>
-    <w:p>
-      <w:pPr>
-        <w:spacing w:line="360" w:lineRule="auto"/>
-        <w:jc w:val="both"/>
-        <w:rPr>
-          <w:rFonts w:ascii="Times New Roman" w:hAnsi="Times New Roman" w:cs="Times New Roman"/>
-          <w:sz w:val="24"/>
-          <w:szCs w:val="24"/>
-        </w:rPr>
-      </w:pPr>
-    </w:p>
-    <w:p>
-      <w:pPr>
-        <w:spacing w:line="360" w:lineRule="auto"/>
-        <w:jc w:val="both"/>
-        <w:rPr>
-          <w:rFonts w:ascii="Times New Roman" w:hAnsi="Times New Roman" w:cs="Times New Roman"/>
-          <w:sz w:val="24"/>
-          <w:szCs w:val="24"/>
-        </w:rPr>
-      </w:pPr>
     </w:p>
     <w:p>
       <w:pPr>
@@ -9242,6 +9238,31 @@
     <w:p>
       <w:pPr>
         <w:spacing w:line="360" w:lineRule="auto"/>
+        <w:jc w:val="center"/>
+        <w:rPr>
+          <w:rFonts w:hint="default" w:cs="Times New Roman" w:asciiTheme="minorAscii" w:hAnsiTheme="minorAscii"/>
+          <w:b w:val="0"/>
+          <w:bCs w:val="0"/>
+          <w:sz w:val="24"/>
+          <w:szCs w:val="24"/>
+          <w:lang w:val="en-US"/>
+        </w:rPr>
+      </w:pPr>
+      <w:r>
+        <w:rPr>
+          <w:rFonts w:hint="default" w:cs="Times New Roman" w:asciiTheme="minorAscii" w:hAnsiTheme="minorAscii"/>
+          <w:b w:val="0"/>
+          <w:bCs w:val="0"/>
+          <w:sz w:val="24"/>
+          <w:szCs w:val="24"/>
+          <w:lang w:val="en-US"/>
+        </w:rPr>
+        <w:t>Fig 5.1 Java</w:t>
+      </w:r>
+    </w:p>
+    <w:p>
+      <w:pPr>
+        <w:spacing w:line="360" w:lineRule="auto"/>
         <w:jc w:val="both"/>
         <w:rPr>
           <w:rFonts w:ascii="Times New Roman" w:hAnsi="Times New Roman" w:cs="Times New Roman"/>
@@ -9444,6 +9465,31 @@
     <w:p>
       <w:pPr>
         <w:spacing w:line="360" w:lineRule="auto"/>
+        <w:jc w:val="center"/>
+        <w:rPr>
+          <w:rFonts w:hint="default" w:cs="Times New Roman" w:asciiTheme="minorAscii" w:hAnsiTheme="minorAscii"/>
+          <w:b w:val="0"/>
+          <w:bCs w:val="0"/>
+          <w:sz w:val="24"/>
+          <w:szCs w:val="24"/>
+          <w:lang w:val="en-US"/>
+        </w:rPr>
+      </w:pPr>
+      <w:r>
+        <w:rPr>
+          <w:rFonts w:hint="default" w:cs="Times New Roman" w:asciiTheme="minorAscii" w:hAnsiTheme="minorAscii"/>
+          <w:b w:val="0"/>
+          <w:bCs w:val="0"/>
+          <w:sz w:val="24"/>
+          <w:szCs w:val="24"/>
+          <w:lang w:val="en-US"/>
+        </w:rPr>
+        <w:t>Fig 5.2 JDK Architecture</w:t>
+      </w:r>
+    </w:p>
+    <w:p>
+      <w:pPr>
+        <w:spacing w:line="360" w:lineRule="auto"/>
         <w:jc w:val="both"/>
         <w:rPr>
           <w:rFonts w:ascii="Times New Roman" w:hAnsi="Times New Roman" w:cs="Times New Roman"/>
@@ -12769,6 +12815,29 @@
     <w:p>
       <w:pPr>
         <w:spacing w:line="360" w:lineRule="auto"/>
+        <w:jc w:val="center"/>
+        <w:rPr>
+          <w:rFonts w:hint="default" w:ascii="Times New Roman" w:hAnsi="Times New Roman" w:cs="Times New Roman"/>
+          <w:sz w:val="24"/>
+          <w:szCs w:val="24"/>
+          <w:lang w:val="en-US"/>
+        </w:rPr>
+      </w:pPr>
+      <w:r>
+        <w:rPr>
+          <w:rFonts w:hint="default" w:cs="Times New Roman" w:asciiTheme="minorAscii" w:hAnsiTheme="minorAscii"/>
+          <w:b w:val="0"/>
+          <w:bCs w:val="0"/>
+          <w:sz w:val="24"/>
+          <w:szCs w:val="24"/>
+          <w:lang w:val="en-US"/>
+        </w:rPr>
+        <w:t>Fig 5.3 IntelliJ IDEA</w:t>
+      </w:r>
+    </w:p>
+    <w:p>
+      <w:pPr>
+        <w:spacing w:line="360" w:lineRule="auto"/>
         <w:jc w:val="both"/>
         <w:rPr>
           <w:rFonts w:ascii="Times New Roman" w:hAnsi="Times New Roman" w:cs="Times New Roman"/>
@@ -13050,6 +13119,28 @@
     <w:p>
       <w:pPr>
         <w:spacing w:line="360" w:lineRule="auto"/>
+        <w:jc w:val="center"/>
+        <w:rPr>
+          <w:rFonts w:ascii="Times New Roman" w:hAnsi="Times New Roman" w:cs="Times New Roman"/>
+          <w:sz w:val="24"/>
+          <w:szCs w:val="24"/>
+        </w:rPr>
+      </w:pPr>
+      <w:r>
+        <w:rPr>
+          <w:rFonts w:hint="default" w:cs="Times New Roman" w:asciiTheme="minorAscii" w:hAnsiTheme="minorAscii"/>
+          <w:b w:val="0"/>
+          <w:bCs w:val="0"/>
+          <w:sz w:val="24"/>
+          <w:szCs w:val="24"/>
+          <w:lang w:val="en-US"/>
+        </w:rPr>
+        <w:t>Fig 5.4 Features of IntelliJ IDEA</w:t>
+      </w:r>
+    </w:p>
+    <w:p>
+      <w:pPr>
+        <w:spacing w:line="360" w:lineRule="auto"/>
         <w:jc w:val="both"/>
         <w:rPr>
           <w:rFonts w:ascii="Times New Roman" w:hAnsi="Times New Roman" w:cs="Times New Roman"/>
@@ -26486,13 +26577,6 @@
       <w:pPr>
         <w:spacing w:line="360" w:lineRule="auto"/>
         <w:jc w:val="center"/>
-        <w:rPr>
-          <w:rFonts w:ascii="Times New Roman" w:hAnsi="Times New Roman" w:cs="Times New Roman"/>
-          <w:b/>
-          <w:bCs/>
-          <w:sz w:val="28"/>
-          <w:szCs w:val="28"/>
-        </w:rPr>
       </w:pPr>
       <w:r>
         <w:drawing>
@@ -26550,25 +26634,30 @@
         <w:spacing w:line="360" w:lineRule="auto"/>
         <w:jc w:val="center"/>
         <w:rPr>
-          <w:rFonts w:ascii="Times New Roman" w:hAnsi="Times New Roman" w:cs="Times New Roman"/>
-          <w:b/>
-          <w:bCs/>
-          <w:sz w:val="28"/>
-          <w:szCs w:val="28"/>
-        </w:rPr>
-      </w:pPr>
+          <w:rFonts w:hint="default" w:ascii="Times New Roman" w:hAnsi="Times New Roman" w:cs="Times New Roman"/>
+          <w:b/>
+          <w:bCs/>
+          <w:sz w:val="28"/>
+          <w:szCs w:val="28"/>
+          <w:lang w:val="en-US"/>
+        </w:rPr>
+      </w:pPr>
+      <w:r>
+        <w:rPr>
+          <w:rFonts w:hint="default" w:cs="Times New Roman" w:asciiTheme="minorAscii" w:hAnsiTheme="minorAscii"/>
+          <w:b w:val="0"/>
+          <w:bCs w:val="0"/>
+          <w:sz w:val="24"/>
+          <w:szCs w:val="24"/>
+          <w:lang w:val="en-US"/>
+        </w:rPr>
+        <w:t>Fig 6.1 Help command-1</w:t>
+      </w:r>
     </w:p>
     <w:p>
       <w:pPr>
         <w:spacing w:line="360" w:lineRule="auto"/>
         <w:jc w:val="center"/>
-        <w:rPr>
-          <w:rFonts w:ascii="Times New Roman" w:hAnsi="Times New Roman" w:cs="Times New Roman"/>
-          <w:b/>
-          <w:bCs/>
-          <w:sz w:val="28"/>
-          <w:szCs w:val="28"/>
-        </w:rPr>
       </w:pPr>
       <w:r>
         <w:drawing>
@@ -26624,6 +26713,27 @@
     <w:p>
       <w:pPr>
         <w:spacing w:line="360" w:lineRule="auto"/>
+        <w:jc w:val="center"/>
+        <w:rPr>
+          <w:rFonts w:hint="default"/>
+          <w:lang w:val="en-US"/>
+        </w:rPr>
+      </w:pPr>
+      <w:r>
+        <w:rPr>
+          <w:rFonts w:hint="default" w:cs="Times New Roman" w:asciiTheme="minorAscii" w:hAnsiTheme="minorAscii"/>
+          <w:b w:val="0"/>
+          <w:bCs w:val="0"/>
+          <w:sz w:val="24"/>
+          <w:szCs w:val="24"/>
+          <w:lang w:val="en-US"/>
+        </w:rPr>
+        <w:t>Fig 6.2 Help command-2</w:t>
+      </w:r>
+    </w:p>
+    <w:p>
+      <w:pPr>
+        <w:spacing w:line="360" w:lineRule="auto"/>
         <w:rPr>
           <w:rFonts w:ascii="Times New Roman" w:hAnsi="Times New Roman" w:cs="Times New Roman"/>
           <w:b/>
@@ -26771,25 +26881,30 @@
     <w:p>
       <w:pPr>
         <w:spacing w:line="360" w:lineRule="auto"/>
-        <w:rPr>
-          <w:rFonts w:ascii="Times New Roman" w:hAnsi="Times New Roman" w:cs="Times New Roman"/>
-          <w:b/>
-          <w:bCs/>
-          <w:sz w:val="28"/>
-          <w:szCs w:val="28"/>
-        </w:rPr>
-      </w:pPr>
-    </w:p>
-    <w:p>
-      <w:pPr>
-        <w:spacing w:line="360" w:lineRule="auto"/>
-        <w:rPr>
-          <w:rFonts w:ascii="Times New Roman" w:hAnsi="Times New Roman" w:cs="Times New Roman"/>
-          <w:b/>
-          <w:bCs/>
-          <w:sz w:val="28"/>
-          <w:szCs w:val="28"/>
-        </w:rPr>
+        <w:jc w:val="center"/>
+        <w:rPr>
+          <w:rFonts w:ascii="Times New Roman" w:hAnsi="Times New Roman" w:cs="Times New Roman"/>
+          <w:b/>
+          <w:bCs/>
+          <w:sz w:val="28"/>
+          <w:szCs w:val="28"/>
+        </w:rPr>
+      </w:pPr>
+      <w:r>
+        <w:rPr>
+          <w:rFonts w:hint="default" w:cs="Times New Roman" w:asciiTheme="minorAscii" w:hAnsiTheme="minorAscii"/>
+          <w:b w:val="0"/>
+          <w:bCs w:val="0"/>
+          <w:sz w:val="24"/>
+          <w:szCs w:val="24"/>
+          <w:lang w:val="en-US"/>
+        </w:rPr>
+        <w:t>Fig 6.3 UserInfo command-1</w:t>
+      </w:r>
+    </w:p>
+    <w:p>
+      <w:pPr>
+        <w:spacing w:line="360" w:lineRule="auto"/>
       </w:pPr>
       <w:r>
         <w:drawing>
@@ -26845,6 +26960,27 @@
     <w:p>
       <w:pPr>
         <w:spacing w:line="360" w:lineRule="auto"/>
+        <w:jc w:val="center"/>
+        <w:rPr>
+          <w:rFonts w:hint="default"/>
+          <w:lang w:val="en-US"/>
+        </w:rPr>
+      </w:pPr>
+      <w:r>
+        <w:rPr>
+          <w:rFonts w:hint="default" w:cs="Times New Roman" w:asciiTheme="minorAscii" w:hAnsiTheme="minorAscii"/>
+          <w:b w:val="0"/>
+          <w:bCs w:val="0"/>
+          <w:sz w:val="24"/>
+          <w:szCs w:val="24"/>
+          <w:lang w:val="en-US"/>
+        </w:rPr>
+        <w:t>Fig 6.4 UserInfo command-2</w:t>
+      </w:r>
+    </w:p>
+    <w:p>
+      <w:pPr>
+        <w:spacing w:line="360" w:lineRule="auto"/>
         <w:rPr>
           <w:rFonts w:ascii="Times New Roman" w:hAnsi="Times New Roman" w:cs="Times New Roman"/>
           <w:b/>
@@ -26915,13 +27051,6 @@
     <w:p>
       <w:pPr>
         <w:spacing w:line="360" w:lineRule="auto"/>
-        <w:rPr>
-          <w:rFonts w:ascii="Times New Roman" w:hAnsi="Times New Roman" w:cs="Times New Roman"/>
-          <w:b/>
-          <w:bCs/>
-          <w:sz w:val="28"/>
-          <w:szCs w:val="28"/>
-        </w:rPr>
       </w:pPr>
       <w:r>
         <w:drawing>
@@ -26977,6 +27106,23 @@
     <w:p>
       <w:pPr>
         <w:spacing w:line="360" w:lineRule="auto"/>
+        <w:jc w:val="center"/>
+      </w:pPr>
+      <w:r>
+        <w:rPr>
+          <w:rFonts w:hint="default" w:cs="Times New Roman" w:asciiTheme="minorAscii" w:hAnsiTheme="minorAscii"/>
+          <w:b w:val="0"/>
+          <w:bCs w:val="0"/>
+          <w:sz w:val="24"/>
+          <w:szCs w:val="24"/>
+          <w:lang w:val="en-US"/>
+        </w:rPr>
+        <w:t>Fig 6.5 Unban command-1</w:t>
+      </w:r>
+    </w:p>
+    <w:p>
+      <w:pPr>
+        <w:spacing w:line="360" w:lineRule="auto"/>
         <w:rPr>
           <w:rFonts w:ascii="Times New Roman" w:hAnsi="Times New Roman" w:cs="Times New Roman"/>
           <w:b/>
@@ -27051,14 +27197,26 @@
     <w:p>
       <w:pPr>
         <w:spacing w:line="360" w:lineRule="auto"/>
-        <w:rPr>
-          <w:rFonts w:ascii="Times New Roman" w:hAnsi="Times New Roman" w:cs="Times New Roman"/>
-          <w:b/>
-          <w:bCs/>
-          <w:sz w:val="28"/>
-          <w:szCs w:val="28"/>
-        </w:rPr>
-      </w:pPr>
+        <w:jc w:val="center"/>
+        <w:rPr>
+          <w:rFonts w:ascii="Times New Roman" w:hAnsi="Times New Roman" w:cs="Times New Roman"/>
+          <w:b/>
+          <w:bCs/>
+          <w:sz w:val="28"/>
+          <w:szCs w:val="28"/>
+        </w:rPr>
+      </w:pPr>
+      <w:r>
+        <w:rPr>
+          <w:rFonts w:hint="default" w:cs="Times New Roman" w:asciiTheme="minorAscii" w:hAnsiTheme="minorAscii"/>
+          <w:b w:val="0"/>
+          <w:bCs w:val="0"/>
+          <w:sz w:val="24"/>
+          <w:szCs w:val="24"/>
+          <w:lang w:val="en-US"/>
+        </w:rPr>
+        <w:t>Fig 6.6 Unban command-2</w:t>
+      </w:r>
     </w:p>
     <w:p>
       <w:pPr>
@@ -27210,14 +27368,26 @@
     <w:p>
       <w:pPr>
         <w:spacing w:line="360" w:lineRule="auto"/>
-        <w:rPr>
-          <w:rFonts w:ascii="Times New Roman" w:hAnsi="Times New Roman" w:cs="Times New Roman"/>
-          <w:b/>
-          <w:bCs/>
-          <w:sz w:val="28"/>
-          <w:szCs w:val="28"/>
-        </w:rPr>
-      </w:pPr>
+        <w:jc w:val="center"/>
+        <w:rPr>
+          <w:rFonts w:ascii="Times New Roman" w:hAnsi="Times New Roman" w:cs="Times New Roman"/>
+          <w:b/>
+          <w:bCs/>
+          <w:sz w:val="28"/>
+          <w:szCs w:val="28"/>
+        </w:rPr>
+      </w:pPr>
+      <w:r>
+        <w:rPr>
+          <w:rFonts w:hint="default" w:cs="Times New Roman" w:asciiTheme="minorAscii" w:hAnsiTheme="minorAscii"/>
+          <w:b w:val="0"/>
+          <w:bCs w:val="0"/>
+          <w:sz w:val="24"/>
+          <w:szCs w:val="24"/>
+          <w:lang w:val="en-US"/>
+        </w:rPr>
+        <w:t>Fig 6.7 Ban command-1</w:t>
+      </w:r>
     </w:p>
     <w:p>
       <w:pPr>
@@ -27284,6 +27454,31 @@
     <w:p>
       <w:pPr>
         <w:spacing w:line="360" w:lineRule="auto"/>
+        <w:jc w:val="center"/>
+        <w:rPr>
+          <w:rFonts w:hint="default" w:ascii="Times New Roman" w:hAnsi="Times New Roman" w:cs="Times New Roman"/>
+          <w:b/>
+          <w:bCs/>
+          <w:sz w:val="28"/>
+          <w:szCs w:val="28"/>
+          <w:lang w:val="en-US"/>
+        </w:rPr>
+      </w:pPr>
+      <w:r>
+        <w:rPr>
+          <w:rFonts w:hint="default" w:cs="Times New Roman" w:asciiTheme="minorAscii" w:hAnsiTheme="minorAscii"/>
+          <w:b w:val="0"/>
+          <w:bCs w:val="0"/>
+          <w:sz w:val="24"/>
+          <w:szCs w:val="24"/>
+          <w:lang w:val="en-US"/>
+        </w:rPr>
+        <w:t>Fig 6.8 Ban command-2</w:t>
+      </w:r>
+    </w:p>
+    <w:p>
+      <w:pPr>
+        <w:spacing w:line="360" w:lineRule="auto"/>
         <w:rPr>
           <w:rFonts w:ascii="Times New Roman" w:hAnsi="Times New Roman" w:cs="Times New Roman"/>
           <w:b/>
@@ -27358,6 +27553,31 @@
     <w:p>
       <w:pPr>
         <w:spacing w:line="360" w:lineRule="auto"/>
+        <w:jc w:val="center"/>
+        <w:rPr>
+          <w:rFonts w:hint="default" w:ascii="Times New Roman" w:hAnsi="Times New Roman" w:cs="Times New Roman"/>
+          <w:b/>
+          <w:bCs/>
+          <w:sz w:val="28"/>
+          <w:szCs w:val="28"/>
+          <w:lang w:val="en-US"/>
+        </w:rPr>
+      </w:pPr>
+      <w:r>
+        <w:rPr>
+          <w:rFonts w:hint="default" w:cs="Times New Roman" w:asciiTheme="minorAscii" w:hAnsiTheme="minorAscii"/>
+          <w:b w:val="0"/>
+          <w:bCs w:val="0"/>
+          <w:sz w:val="24"/>
+          <w:szCs w:val="24"/>
+          <w:lang w:val="en-US"/>
+        </w:rPr>
+        <w:t>Fig 6.9 Ban command-3</w:t>
+      </w:r>
+    </w:p>
+    <w:p>
+      <w:pPr>
+        <w:spacing w:line="360" w:lineRule="auto"/>
         <w:rPr>
           <w:rFonts w:ascii="Times New Roman" w:hAnsi="Times New Roman" w:cs="Times New Roman"/>
           <w:b/>
@@ -27432,6 +27652,31 @@
     <w:p>
       <w:pPr>
         <w:spacing w:line="360" w:lineRule="auto"/>
+        <w:jc w:val="center"/>
+        <w:rPr>
+          <w:rFonts w:hint="default" w:ascii="Times New Roman" w:hAnsi="Times New Roman" w:cs="Times New Roman"/>
+          <w:b/>
+          <w:bCs/>
+          <w:sz w:val="28"/>
+          <w:szCs w:val="28"/>
+          <w:lang w:val="en-US"/>
+        </w:rPr>
+      </w:pPr>
+      <w:r>
+        <w:rPr>
+          <w:rFonts w:hint="default" w:cs="Times New Roman" w:asciiTheme="minorAscii" w:hAnsiTheme="minorAscii"/>
+          <w:b w:val="0"/>
+          <w:bCs w:val="0"/>
+          <w:sz w:val="24"/>
+          <w:szCs w:val="24"/>
+          <w:lang w:val="en-US"/>
+        </w:rPr>
+        <w:t>Fig 6.10 Ban command-4</w:t>
+      </w:r>
+    </w:p>
+    <w:p>
+      <w:pPr>
+        <w:spacing w:line="360" w:lineRule="auto"/>
         <w:rPr>
           <w:rFonts w:ascii="Times New Roman" w:hAnsi="Times New Roman" w:cs="Times New Roman"/>
           <w:b/>
@@ -27600,6 +27845,30 @@
     <w:p>
       <w:pPr>
         <w:spacing w:line="360" w:lineRule="auto"/>
+        <w:jc w:val="center"/>
+        <w:rPr>
+          <w:rFonts w:ascii="Times New Roman" w:hAnsi="Times New Roman" w:cs="Times New Roman"/>
+          <w:b/>
+          <w:bCs/>
+          <w:sz w:val="28"/>
+          <w:szCs w:val="28"/>
+        </w:rPr>
+      </w:pPr>
+      <w:r>
+        <w:rPr>
+          <w:rFonts w:hint="default" w:cs="Times New Roman" w:asciiTheme="minorAscii" w:hAnsiTheme="minorAscii"/>
+          <w:b w:val="0"/>
+          <w:bCs w:val="0"/>
+          <w:sz w:val="24"/>
+          <w:szCs w:val="24"/>
+          <w:lang w:val="en-US"/>
+        </w:rPr>
+        <w:t>Fig 6.11 Kick command-1</w:t>
+      </w:r>
+    </w:p>
+    <w:p>
+      <w:pPr>
+        <w:spacing w:line="360" w:lineRule="auto"/>
         <w:rPr>
           <w:rFonts w:ascii="Times New Roman" w:hAnsi="Times New Roman" w:cs="Times New Roman"/>
           <w:b/>
@@ -27674,14 +27943,27 @@
     <w:p>
       <w:pPr>
         <w:spacing w:line="360" w:lineRule="auto"/>
-        <w:rPr>
-          <w:rFonts w:ascii="Times New Roman" w:hAnsi="Times New Roman" w:cs="Times New Roman"/>
-          <w:b/>
-          <w:bCs/>
-          <w:sz w:val="28"/>
-          <w:szCs w:val="28"/>
-        </w:rPr>
-      </w:pPr>
+        <w:jc w:val="center"/>
+        <w:rPr>
+          <w:rFonts w:hint="default" w:ascii="Times New Roman" w:hAnsi="Times New Roman" w:cs="Times New Roman"/>
+          <w:b/>
+          <w:bCs/>
+          <w:sz w:val="28"/>
+          <w:szCs w:val="28"/>
+          <w:lang w:val="en-US"/>
+        </w:rPr>
+      </w:pPr>
+      <w:r>
+        <w:rPr>
+          <w:rFonts w:hint="default" w:cs="Times New Roman" w:asciiTheme="minorAscii" w:hAnsiTheme="minorAscii"/>
+          <w:b w:val="0"/>
+          <w:bCs w:val="0"/>
+          <w:sz w:val="24"/>
+          <w:szCs w:val="24"/>
+          <w:lang w:val="en-US"/>
+        </w:rPr>
+        <w:t>Fig 6.12 Kick command-2</w:t>
+      </w:r>
     </w:p>
     <w:p>
       <w:pPr>
@@ -27748,25 +28030,30 @@
     <w:p>
       <w:pPr>
         <w:spacing w:line="360" w:lineRule="auto"/>
-        <w:rPr>
-          <w:rFonts w:ascii="Times New Roman" w:hAnsi="Times New Roman" w:cs="Times New Roman"/>
-          <w:b/>
-          <w:bCs/>
-          <w:sz w:val="28"/>
-          <w:szCs w:val="28"/>
-        </w:rPr>
-      </w:pPr>
-    </w:p>
-    <w:p>
-      <w:pPr>
-        <w:spacing w:line="360" w:lineRule="auto"/>
-        <w:rPr>
-          <w:rFonts w:ascii="Times New Roman" w:hAnsi="Times New Roman" w:cs="Times New Roman"/>
-          <w:b/>
-          <w:bCs/>
-          <w:sz w:val="28"/>
-          <w:szCs w:val="28"/>
-        </w:rPr>
+        <w:jc w:val="center"/>
+        <w:rPr>
+          <w:rFonts w:ascii="Times New Roman" w:hAnsi="Times New Roman" w:cs="Times New Roman"/>
+          <w:b/>
+          <w:bCs/>
+          <w:sz w:val="28"/>
+          <w:szCs w:val="28"/>
+        </w:rPr>
+      </w:pPr>
+      <w:r>
+        <w:rPr>
+          <w:rFonts w:hint="default" w:cs="Times New Roman" w:asciiTheme="minorAscii" w:hAnsiTheme="minorAscii"/>
+          <w:b w:val="0"/>
+          <w:bCs w:val="0"/>
+          <w:sz w:val="24"/>
+          <w:szCs w:val="24"/>
+          <w:lang w:val="en-US"/>
+        </w:rPr>
+        <w:t>Fig 6.13 Kick command-3</w:t>
+      </w:r>
+    </w:p>
+    <w:p>
+      <w:pPr>
+        <w:spacing w:line="360" w:lineRule="auto"/>
       </w:pPr>
       <w:r>
         <w:drawing>
@@ -27822,6 +28109,27 @@
     <w:p>
       <w:pPr>
         <w:spacing w:line="360" w:lineRule="auto"/>
+        <w:jc w:val="center"/>
+        <w:rPr>
+          <w:rFonts w:hint="default"/>
+          <w:lang w:val="en-US"/>
+        </w:rPr>
+      </w:pPr>
+      <w:r>
+        <w:rPr>
+          <w:rFonts w:hint="default" w:cs="Times New Roman" w:asciiTheme="minorAscii" w:hAnsiTheme="minorAscii"/>
+          <w:b w:val="0"/>
+          <w:bCs w:val="0"/>
+          <w:sz w:val="24"/>
+          <w:szCs w:val="24"/>
+          <w:lang w:val="en-US"/>
+        </w:rPr>
+        <w:t>Fig 6.14 Kick command-4</w:t>
+      </w:r>
+    </w:p>
+    <w:p>
+      <w:pPr>
+        <w:spacing w:line="360" w:lineRule="auto"/>
         <w:rPr>
           <w:rFonts w:ascii="Times New Roman" w:hAnsi="Times New Roman" w:cs="Times New Roman"/>
           <w:b/>
@@ -27920,13 +28228,6 @@
     <w:p>
       <w:pPr>
         <w:spacing w:line="360" w:lineRule="auto"/>
-        <w:rPr>
-          <w:rFonts w:ascii="Times New Roman" w:hAnsi="Times New Roman" w:cs="Times New Roman"/>
-          <w:b/>
-          <w:bCs/>
-          <w:sz w:val="28"/>
-          <w:szCs w:val="28"/>
-        </w:rPr>
       </w:pPr>
       <w:r>
         <w:drawing>
@@ -27982,6 +28283,23 @@
     <w:p>
       <w:pPr>
         <w:spacing w:line="360" w:lineRule="auto"/>
+        <w:jc w:val="center"/>
+      </w:pPr>
+      <w:r>
+        <w:rPr>
+          <w:rFonts w:hint="default" w:cs="Times New Roman" w:asciiTheme="minorAscii" w:hAnsiTheme="minorAscii"/>
+          <w:b w:val="0"/>
+          <w:bCs w:val="0"/>
+          <w:sz w:val="24"/>
+          <w:szCs w:val="24"/>
+          <w:lang w:val="en-US"/>
+        </w:rPr>
+        <w:t>Fig 6.15 Meme command</w:t>
+      </w:r>
+    </w:p>
+    <w:p>
+      <w:pPr>
+        <w:spacing w:line="360" w:lineRule="auto"/>
         <w:rPr>
           <w:rFonts w:ascii="Times New Roman" w:hAnsi="Times New Roman" w:cs="Times New Roman"/>
           <w:b/>
@@ -28214,14 +28532,26 @@
     <w:p>
       <w:pPr>
         <w:spacing w:line="360" w:lineRule="auto"/>
-        <w:rPr>
-          <w:rFonts w:ascii="Times New Roman" w:hAnsi="Times New Roman" w:cs="Times New Roman"/>
-          <w:b/>
-          <w:bCs/>
-          <w:sz w:val="28"/>
-          <w:szCs w:val="28"/>
-        </w:rPr>
-      </w:pPr>
+        <w:jc w:val="center"/>
+        <w:rPr>
+          <w:rFonts w:ascii="Times New Roman" w:hAnsi="Times New Roman" w:cs="Times New Roman"/>
+          <w:b/>
+          <w:bCs/>
+          <w:sz w:val="28"/>
+          <w:szCs w:val="28"/>
+        </w:rPr>
+      </w:pPr>
+      <w:r>
+        <w:rPr>
+          <w:rFonts w:hint="default" w:cs="Times New Roman" w:asciiTheme="minorAscii" w:hAnsiTheme="minorAscii"/>
+          <w:b w:val="0"/>
+          <w:bCs w:val="0"/>
+          <w:sz w:val="24"/>
+          <w:szCs w:val="24"/>
+          <w:lang w:val="en-US"/>
+        </w:rPr>
+        <w:t>Fig 6.16 Dog command</w:t>
+      </w:r>
     </w:p>
     <w:p>
       <w:pPr>
@@ -28370,14 +28700,27 @@
     <w:p>
       <w:pPr>
         <w:spacing w:line="360" w:lineRule="auto"/>
-        <w:rPr>
-          <w:rFonts w:ascii="Times New Roman" w:hAnsi="Times New Roman" w:cs="Times New Roman"/>
-          <w:b/>
-          <w:bCs/>
-          <w:sz w:val="28"/>
-          <w:szCs w:val="28"/>
-        </w:rPr>
-      </w:pPr>
+        <w:jc w:val="center"/>
+        <w:rPr>
+          <w:rFonts w:hint="default" w:ascii="Times New Roman" w:hAnsi="Times New Roman" w:cs="Times New Roman"/>
+          <w:b/>
+          <w:bCs/>
+          <w:sz w:val="28"/>
+          <w:szCs w:val="28"/>
+          <w:lang w:val="en-US"/>
+        </w:rPr>
+      </w:pPr>
+      <w:r>
+        <w:rPr>
+          <w:rFonts w:hint="default" w:cs="Times New Roman" w:asciiTheme="minorAscii" w:hAnsiTheme="minorAscii"/>
+          <w:b w:val="0"/>
+          <w:bCs w:val="0"/>
+          <w:sz w:val="24"/>
+          <w:szCs w:val="24"/>
+          <w:lang w:val="en-US"/>
+        </w:rPr>
+        <w:t>Fig 6.17 Cooldown command</w:t>
+      </w:r>
     </w:p>
     <w:p>
       <w:pPr>
@@ -28553,6 +28896,31 @@
     <w:p>
       <w:pPr>
         <w:spacing w:line="360" w:lineRule="auto"/>
+        <w:jc w:val="center"/>
+        <w:rPr>
+          <w:rFonts w:hint="default" w:ascii="Times New Roman" w:hAnsi="Times New Roman" w:cs="Times New Roman"/>
+          <w:b/>
+          <w:bCs/>
+          <w:sz w:val="28"/>
+          <w:szCs w:val="28"/>
+          <w:lang w:val="en-US"/>
+        </w:rPr>
+      </w:pPr>
+      <w:r>
+        <w:rPr>
+          <w:rFonts w:hint="default" w:cs="Times New Roman" w:asciiTheme="minorAscii" w:hAnsiTheme="minorAscii"/>
+          <w:b w:val="0"/>
+          <w:bCs w:val="0"/>
+          <w:sz w:val="24"/>
+          <w:szCs w:val="24"/>
+          <w:lang w:val="en-US"/>
+        </w:rPr>
+        <w:t>Fig 6.18 8Ball command-1</w:t>
+      </w:r>
+    </w:p>
+    <w:p>
+      <w:pPr>
+        <w:spacing w:line="360" w:lineRule="auto"/>
         <w:rPr>
           <w:rFonts w:ascii="Times New Roman" w:hAnsi="Times New Roman" w:cs="Times New Roman"/>
           <w:b/>
@@ -28627,14 +28995,26 @@
     <w:p>
       <w:pPr>
         <w:spacing w:line="360" w:lineRule="auto"/>
-        <w:rPr>
-          <w:rFonts w:ascii="Times New Roman" w:hAnsi="Times New Roman" w:cs="Times New Roman"/>
-          <w:b/>
-          <w:bCs/>
-          <w:sz w:val="28"/>
-          <w:szCs w:val="28"/>
-        </w:rPr>
-      </w:pPr>
+        <w:jc w:val="center"/>
+        <w:rPr>
+          <w:rFonts w:ascii="Times New Roman" w:hAnsi="Times New Roman" w:cs="Times New Roman"/>
+          <w:b/>
+          <w:bCs/>
+          <w:sz w:val="28"/>
+          <w:szCs w:val="28"/>
+        </w:rPr>
+      </w:pPr>
+      <w:r>
+        <w:rPr>
+          <w:rFonts w:hint="default" w:cs="Times New Roman" w:asciiTheme="minorAscii" w:hAnsiTheme="minorAscii"/>
+          <w:b w:val="0"/>
+          <w:bCs w:val="0"/>
+          <w:sz w:val="24"/>
+          <w:szCs w:val="24"/>
+          <w:lang w:val="en-US"/>
+        </w:rPr>
+        <w:t>Fig 6.19 8Ball command-2</w:t>
+      </w:r>
     </w:p>
     <w:p>
       <w:pPr>
@@ -28726,13 +29106,7 @@
     <w:p>
       <w:pPr>
         <w:spacing w:line="360" w:lineRule="auto"/>
-        <w:rPr>
-          <w:rFonts w:ascii="Times New Roman" w:hAnsi="Times New Roman" w:cs="Times New Roman"/>
-          <w:b/>
-          <w:bCs/>
-          <w:sz w:val="28"/>
-          <w:szCs w:val="28"/>
-        </w:rPr>
+        <w:jc w:val="center"/>
       </w:pPr>
       <w:r>
         <w:drawing>
@@ -28788,19 +29162,30 @@
     <w:p>
       <w:pPr>
         <w:spacing w:line="360" w:lineRule="auto"/>
-        <w:rPr>
-          <w:rFonts w:ascii="Times New Roman" w:hAnsi="Times New Roman" w:cs="Times New Roman"/>
-          <w:b/>
-          <w:bCs/>
-          <w:sz w:val="28"/>
-          <w:szCs w:val="28"/>
-        </w:rPr>
+        <w:jc w:val="center"/>
+      </w:pPr>
+      <w:r>
+        <w:rPr>
+          <w:rFonts w:hint="default" w:cs="Times New Roman" w:asciiTheme="minorAscii" w:hAnsiTheme="minorAscii"/>
+          <w:b w:val="0"/>
+          <w:bCs w:val="0"/>
+          <w:sz w:val="24"/>
+          <w:szCs w:val="24"/>
+          <w:lang w:val="en-US"/>
+        </w:rPr>
+        <w:t>Fig 6.20 Play command-1</w:t>
+      </w:r>
+    </w:p>
+    <w:p>
+      <w:pPr>
+        <w:spacing w:line="360" w:lineRule="auto"/>
+        <w:jc w:val="center"/>
       </w:pPr>
       <w:r>
         <w:drawing>
           <wp:inline distT="0" distB="0" distL="0" distR="0">
             <wp:extent cx="2225040" cy="1120140"/>
-            <wp:effectExtent l="0" t="0" r="3810" b="3810"/>
+            <wp:effectExtent l="0" t="0" r="0" b="7620"/>
             <wp:docPr id="31" name="Picture 31"/>
             <wp:cNvGraphicFramePr>
               <a:graphicFrameLocks xmlns:a="http://schemas.openxmlformats.org/drawingml/2006/main" noChangeAspect="1"/>
@@ -28850,12 +29235,35 @@
     <w:p>
       <w:pPr>
         <w:spacing w:line="360" w:lineRule="auto"/>
-      </w:pPr>
+        <w:jc w:val="center"/>
+        <w:rPr>
+          <w:rFonts w:hint="default"/>
+          <w:lang w:val="en-US"/>
+        </w:rPr>
+      </w:pPr>
+      <w:r>
+        <w:rPr>
+          <w:rFonts w:hint="default" w:cs="Times New Roman" w:asciiTheme="minorAscii" w:hAnsiTheme="minorAscii"/>
+          <w:b w:val="0"/>
+          <w:bCs w:val="0"/>
+          <w:sz w:val="24"/>
+          <w:szCs w:val="24"/>
+          <w:lang w:val="en-US"/>
+        </w:rPr>
+        <w:t>Fig 6.21 Play command-2</w:t>
+      </w:r>
+    </w:p>
+    <w:p>
+      <w:pPr>
+        <w:spacing w:line="360" w:lineRule="auto"/>
+        <w:jc w:val="center"/>
+      </w:pPr>
+      <w:bookmarkStart w:id="0" w:name="_GoBack"/>
       <w:r>
         <w:drawing>
           <wp:inline distT="0" distB="0" distL="0" distR="0">
             <wp:extent cx="3771900" cy="3315335"/>
-            <wp:effectExtent l="0" t="0" r="0" b="0"/>
+            <wp:effectExtent l="0" t="0" r="7620" b="6985"/>
             <wp:docPr id="29" name="Picture 29"/>
             <wp:cNvGraphicFramePr>
               <a:graphicFrameLocks xmlns:a="http://schemas.openxmlformats.org/drawingml/2006/main" noChangeAspect="1"/>
@@ -28901,59 +29309,43 @@
           </wp:inline>
         </w:drawing>
       </w:r>
-    </w:p>
-    <w:p>
-      <w:pPr>
-        <w:spacing w:line="360" w:lineRule="auto"/>
-      </w:pPr>
-    </w:p>
-    <w:p>
-      <w:pPr>
-        <w:spacing w:line="360" w:lineRule="auto"/>
-      </w:pPr>
-    </w:p>
-    <w:p>
-      <w:pPr>
-        <w:spacing w:line="360" w:lineRule="auto"/>
-      </w:pPr>
-    </w:p>
-    <w:p>
-      <w:pPr>
-        <w:spacing w:line="360" w:lineRule="auto"/>
-        <w:rPr>
-          <w:rFonts w:ascii="Times New Roman" w:hAnsi="Times New Roman" w:cs="Times New Roman"/>
-          <w:b/>
-          <w:bCs/>
-          <w:sz w:val="28"/>
-          <w:szCs w:val="28"/>
-        </w:rPr>
-      </w:pPr>
-    </w:p>
-    <w:p>
-      <w:pPr>
-        <w:spacing w:line="360" w:lineRule="auto"/>
-        <w:rPr>
-          <w:rFonts w:ascii="Times New Roman" w:hAnsi="Times New Roman" w:cs="Times New Roman"/>
-          <w:b/>
-          <w:bCs/>
-          <w:sz w:val="28"/>
-          <w:szCs w:val="28"/>
-        </w:rPr>
-      </w:pPr>
-    </w:p>
-    <w:p>
-      <w:pPr>
-        <w:spacing w:line="360" w:lineRule="auto"/>
-        <w:rPr>
-          <w:rFonts w:ascii="Times New Roman" w:hAnsi="Times New Roman" w:cs="Times New Roman"/>
-          <w:b/>
-          <w:bCs/>
-          <w:sz w:val="28"/>
-          <w:szCs w:val="28"/>
-        </w:rPr>
-      </w:pPr>
-      <w:bookmarkStart w:id="0" w:name="_GoBack"/>
       <w:bookmarkEnd w:id="0"/>
+    </w:p>
+    <w:p>
+      <w:pPr>
+        <w:spacing w:line="360" w:lineRule="auto"/>
+        <w:jc w:val="center"/>
+        <w:rPr>
+          <w:rFonts w:hint="default"/>
+          <w:lang w:val="en-US"/>
+        </w:rPr>
+      </w:pPr>
+      <w:r>
+        <w:rPr>
+          <w:rFonts w:hint="default" w:cs="Times New Roman" w:asciiTheme="minorAscii" w:hAnsiTheme="minorAscii"/>
+          <w:b w:val="0"/>
+          <w:bCs w:val="0"/>
+          <w:sz w:val="24"/>
+          <w:szCs w:val="24"/>
+          <w:lang w:val="en-US"/>
+        </w:rPr>
+        <w:t>Fig 6.22 Play command-3</w:t>
+      </w:r>
+    </w:p>
+    <w:p>
+      <w:pPr>
+        <w:spacing w:line="360" w:lineRule="auto"/>
+      </w:pPr>
+    </w:p>
+    <w:p>
+      <w:pPr>
+        <w:spacing w:line="360" w:lineRule="auto"/>
+      </w:pPr>
+    </w:p>
+    <w:p>
+      <w:pPr>
+        <w:spacing w:line="360" w:lineRule="auto"/>
+      </w:pPr>
     </w:p>
     <w:p>
       <w:pPr>
@@ -28962,7 +29354,7 @@
           <w:numId w:val="0"/>
         </w:numPr>
         <w:bidi w:val="0"/>
-        <w:jc w:val="center"/>
+        <w:jc w:val="both"/>
         <w:rPr>
           <w:rFonts w:hint="default" w:eastAsia="Segoe UI" w:cs="Segoe UI" w:asciiTheme="minorAscii" w:hAnsiTheme="minorAscii"/>
           <w:b/>

</xml_diff>